<commit_message>
update week 03 and lab 02
</commit_message>
<xml_diff>
--- a/docs/Labs/Lab02/Lab02geog247_347Spring2025.docx
+++ b/docs/Labs/Lab02/Lab02geog247_347Spring2025.docx
@@ -139,9 +139,9 @@
       </w:r>
       <w:r>
         <w:rPr>
-          <w:rFonts w:ascii="Calibri" w:hAnsi="Calibri" w:cs="Calibri"/>
-        </w:rPr>
-        <w:t>8</w:t>
+          <w:rFonts w:ascii="Calibri" w:hAnsi="Calibri" w:cs="Calibri" w:hint="eastAsia"/>
+        </w:rPr>
+        <w:t>9</w:t>
       </w:r>
       <w:r>
         <w:rPr>
@@ -248,9 +248,9 @@
       </w:pPr>
       <w:r>
         <w:rPr>
-          <w:rFonts w:ascii="Calibri" w:hAnsi="Calibri" w:cs="Calibri"/>
-        </w:rPr>
-        <w:t>Hypothesis testing</w:t>
+          <w:rFonts w:ascii="Calibri" w:hAnsi="Calibri" w:cs="Calibri" w:hint="eastAsia"/>
+        </w:rPr>
+        <w:t>Statistical graph</w:t>
       </w:r>
     </w:p>
     <w:p>
@@ -269,7 +269,7 @@
         <w:rPr>
           <w:rFonts w:ascii="Calibri" w:hAnsi="Calibri" w:cs="Calibri"/>
         </w:rPr>
-        <w:t>Data Distribution</w:t>
+        <w:t>Data exploration</w:t>
       </w:r>
     </w:p>
     <w:p>
@@ -332,7 +332,16 @@
         <w:t>Confidence Interval</w:t>
       </w:r>
       <w:r>
-        <w:t xml:space="preserve"> (0.5 pts)</w:t>
+        <w:t xml:space="preserve"> (</w:t>
+      </w:r>
+      <w:r>
+        <w:rPr>
+          <w:rFonts w:hint="eastAsia"/>
+        </w:rPr>
+        <w:t>3</w:t>
+      </w:r>
+      <w:r>
+        <w:t xml:space="preserve"> pts)</w:t>
       </w:r>
     </w:p>
     <w:p>
@@ -353,6 +362,12 @@
       <w:r>
         <w:t>Calculate the 95% confidence interval for the proportion of students who use public transportation.</w:t>
       </w:r>
+      <w:r>
+        <w:rPr>
+          <w:rFonts w:hint="eastAsia"/>
+        </w:rPr>
+        <w:t xml:space="preserve"> (1 pts)</w:t>
+      </w:r>
     </w:p>
     <w:p>
       <w:pPr>
@@ -364,6 +379,18 @@
       <w:r>
         <w:t>Calculate the 99% confidence interval for the same proportion.</w:t>
       </w:r>
+      <w:r>
+        <w:rPr>
+          <w:rFonts w:hint="eastAsia"/>
+        </w:rPr>
+        <w:t xml:space="preserve"> </w:t>
+      </w:r>
+      <w:r>
+        <w:rPr>
+          <w:rFonts w:hint="eastAsia"/>
+        </w:rPr>
+        <w:t>(1 pts)</w:t>
+      </w:r>
     </w:p>
     <w:p>
       <w:pPr>
@@ -375,6 +402,1352 @@
       <w:r>
         <w:t>Interpret the results.</w:t>
       </w:r>
+      <w:r>
+        <w:rPr>
+          <w:rFonts w:hint="eastAsia"/>
+        </w:rPr>
+        <w:t xml:space="preserve"> </w:t>
+      </w:r>
+      <w:r>
+        <w:rPr>
+          <w:rFonts w:hint="eastAsia"/>
+        </w:rPr>
+        <w:t>(1 pts)</w:t>
+      </w:r>
+    </w:p>
+    <w:p>
+      <w:pPr>
+        <w:rPr>
+          <w:rFonts w:ascii="Calibri Light" w:eastAsiaTheme="majorEastAsia" w:hAnsi="Calibri Light" w:cstheme="majorBidi"/>
+          <w:b/>
+          <w:color w:val="215E99" w:themeColor="text2" w:themeTint="BF"/>
+          <w:sz w:val="32"/>
+          <w:szCs w:val="40"/>
+        </w:rPr>
+      </w:pPr>
+      <w:r>
+        <w:rPr>
+          <w:rFonts w:ascii="Calibri Light" w:eastAsiaTheme="majorEastAsia" w:hAnsi="Calibri Light" w:cstheme="majorBidi"/>
+          <w:b/>
+          <w:color w:val="215E99" w:themeColor="text2" w:themeTint="BF"/>
+          <w:sz w:val="32"/>
+          <w:szCs w:val="40"/>
+        </w:rPr>
+        <w:t xml:space="preserve">Task 2. </w:t>
+      </w:r>
+      <w:r>
+        <w:rPr>
+          <w:rFonts w:ascii="Calibri Light" w:eastAsiaTheme="majorEastAsia" w:hAnsi="Calibri Light" w:cstheme="majorBidi" w:hint="eastAsia"/>
+          <w:b/>
+          <w:color w:val="215E99" w:themeColor="text2" w:themeTint="BF"/>
+          <w:sz w:val="32"/>
+          <w:szCs w:val="40"/>
+        </w:rPr>
+        <w:t xml:space="preserve">Statistical </w:t>
+      </w:r>
+      <w:r>
+        <w:rPr>
+          <w:rFonts w:ascii="Calibri Light" w:eastAsiaTheme="majorEastAsia" w:hAnsi="Calibri Light" w:cstheme="majorBidi"/>
+          <w:b/>
+          <w:color w:val="215E99" w:themeColor="text2" w:themeTint="BF"/>
+          <w:sz w:val="32"/>
+          <w:szCs w:val="40"/>
+        </w:rPr>
+        <w:t>Graph</w:t>
+      </w:r>
+      <w:r>
+        <w:rPr>
+          <w:rFonts w:ascii="Calibri Light" w:eastAsiaTheme="majorEastAsia" w:hAnsi="Calibri Light" w:cstheme="majorBidi" w:hint="eastAsia"/>
+          <w:b/>
+          <w:color w:val="215E99" w:themeColor="text2" w:themeTint="BF"/>
+          <w:sz w:val="32"/>
+          <w:szCs w:val="40"/>
+        </w:rPr>
+        <w:t xml:space="preserve"> (3 pts)</w:t>
+      </w:r>
+    </w:p>
+    <w:p>
+      <w:pPr>
+        <w:jc w:val="both"/>
+      </w:pPr>
+      <w:r>
+        <w:rPr>
+          <w:rFonts w:hint="eastAsia"/>
+        </w:rPr>
+        <w:t xml:space="preserve">The following graph </w:t>
+      </w:r>
+      <w:r>
+        <w:rPr>
+          <w:rFonts w:hint="eastAsia"/>
+        </w:rPr>
+        <w:t>is</w:t>
+      </w:r>
+      <w:r>
+        <w:rPr>
+          <w:rFonts w:hint="eastAsia"/>
+        </w:rPr>
+        <w:t xml:space="preserve"> </w:t>
+      </w:r>
+      <w:r>
+        <w:t>reproduction</w:t>
+      </w:r>
+      <w:r>
+        <w:rPr>
+          <w:rFonts w:hint="eastAsia"/>
+        </w:rPr>
+        <w:t xml:space="preserve"> from the </w:t>
+      </w:r>
+      <w:hyperlink r:id="rId7" w:history="1">
+        <w:r>
+          <w:rPr>
+            <w:rStyle w:val="Hyperlink"/>
+            <w:rFonts w:hint="eastAsia"/>
+          </w:rPr>
+          <w:t>R Graphics Cookbook</w:t>
+        </w:r>
+      </w:hyperlink>
+      <w:r>
+        <w:rPr>
+          <w:rFonts w:hint="eastAsia"/>
+        </w:rPr>
+        <w:t xml:space="preserve">. R has </w:t>
+      </w:r>
+      <w:r>
+        <w:rPr>
+          <w:rFonts w:hint="eastAsia"/>
+        </w:rPr>
+        <w:t>extensive</w:t>
+      </w:r>
+      <w:r>
+        <w:rPr>
+          <w:rFonts w:hint="eastAsia"/>
+        </w:rPr>
+        <w:t xml:space="preserve"> documentation to introduce </w:t>
+      </w:r>
+      <w:r>
+        <w:rPr>
+          <w:rFonts w:hint="eastAsia"/>
+        </w:rPr>
+        <w:t>its</w:t>
+      </w:r>
+      <w:r>
+        <w:rPr>
+          <w:rFonts w:hint="eastAsia"/>
+        </w:rPr>
+        <w:t xml:space="preserve"> functions. You should be able to learn </w:t>
+      </w:r>
+      <w:r>
+        <w:rPr>
+          <w:rFonts w:hint="eastAsia"/>
+        </w:rPr>
+        <w:t xml:space="preserve">how </w:t>
+      </w:r>
+      <w:r>
+        <w:rPr>
+          <w:rFonts w:hint="eastAsia"/>
+        </w:rPr>
+        <w:t xml:space="preserve">to understand the documentation and apply the function to your study. Study the code in the </w:t>
+      </w:r>
+      <w:hyperlink r:id="rId8" w:history="1">
+        <w:r>
+          <w:rPr>
+            <w:rStyle w:val="Hyperlink"/>
+            <w:rFonts w:hint="eastAsia"/>
+          </w:rPr>
+          <w:t>link</w:t>
+        </w:r>
+      </w:hyperlink>
+      <w:r>
+        <w:rPr>
+          <w:rFonts w:hint="eastAsia"/>
+        </w:rPr>
+        <w:t xml:space="preserve"> and reproduce the graph with a different data (</w:t>
+      </w:r>
+      <w:r>
+        <w:rPr>
+          <w:rFonts w:hint="eastAsia"/>
+          <w:b/>
+          <w:bCs/>
+        </w:rPr>
+        <w:t>Boston</w:t>
+      </w:r>
+      <w:r>
+        <w:rPr>
+          <w:rFonts w:hint="eastAsia"/>
+        </w:rPr>
+        <w:t>).</w:t>
+      </w:r>
+    </w:p>
+    <w:p>
+      <w:pPr>
+        <w:jc w:val="both"/>
+      </w:pPr>
+      <w:r>
+        <w:rPr>
+          <w:rFonts w:hint="eastAsia"/>
+        </w:rPr>
+        <w:t xml:space="preserve">Boston </w:t>
+      </w:r>
+      <w:r>
+        <w:rPr>
+          <w:rFonts w:hint="eastAsia"/>
+        </w:rPr>
+        <w:t xml:space="preserve">data in MASS package </w:t>
+      </w:r>
+      <w:r>
+        <w:rPr>
+          <w:rFonts w:hint="eastAsia"/>
+          <w:b/>
+          <w:bCs/>
+        </w:rPr>
+        <w:t>(</w:t>
+      </w:r>
+      <w:r>
+        <w:rPr>
+          <w:b/>
+          <w:bCs/>
+        </w:rPr>
+        <w:t>??</w:t>
+      </w:r>
+      <w:proofErr w:type="gramStart"/>
+      <w:r>
+        <w:rPr>
+          <w:b/>
+          <w:bCs/>
+        </w:rPr>
+        <w:t>MASS::</w:t>
+      </w:r>
+      <w:proofErr w:type="gramEnd"/>
+      <w:r>
+        <w:rPr>
+          <w:b/>
+          <w:bCs/>
+        </w:rPr>
+        <w:t>Boston</w:t>
+      </w:r>
+      <w:r>
+        <w:rPr>
+          <w:rFonts w:hint="eastAsia"/>
+        </w:rPr>
+        <w:t xml:space="preserve">) contain variables about the housing value in suburbs of Boston. </w:t>
+      </w:r>
+    </w:p>
+    <w:p>
+      <w:pPr>
+        <w:jc w:val="both"/>
+        <w:rPr>
+          <w:b/>
+          <w:bCs/>
+        </w:rPr>
+      </w:pPr>
+      <w:r>
+        <w:t xml:space="preserve">In this </w:t>
+      </w:r>
+      <w:r>
+        <w:rPr>
+          <w:rFonts w:hint="eastAsia"/>
+        </w:rPr>
+        <w:t>task</w:t>
+      </w:r>
+      <w:r>
+        <w:t xml:space="preserve">, you will work with ggplot2 to create a scatter plot with additional layers to enhance the visualization. The </w:t>
+      </w:r>
+      <w:r>
+        <w:rPr>
+          <w:rFonts w:hint="eastAsia"/>
+        </w:rPr>
+        <w:t>output can show</w:t>
+      </w:r>
+      <w:r>
+        <w:t xml:space="preserve"> relationship between </w:t>
+      </w:r>
+      <w:r>
+        <w:rPr>
+          <w:rFonts w:hint="eastAsia"/>
+        </w:rPr>
+        <w:t>two variables</w:t>
+      </w:r>
+      <w:r>
+        <w:t xml:space="preserve">, using </w:t>
+      </w:r>
+      <w:r>
+        <w:lastRenderedPageBreak/>
+        <w:t xml:space="preserve">different colors to distinguish </w:t>
+      </w:r>
+      <w:r>
+        <w:rPr>
+          <w:rFonts w:hint="eastAsia"/>
+        </w:rPr>
+        <w:t>the third variable</w:t>
+      </w:r>
+      <w:r>
+        <w:t xml:space="preserve">. </w:t>
+      </w:r>
+      <w:r>
+        <w:rPr>
+          <w:rFonts w:hint="eastAsia"/>
+        </w:rPr>
+        <w:t xml:space="preserve"> </w:t>
+      </w:r>
+      <w:r>
+        <w:rPr>
+          <w:rFonts w:hint="eastAsia"/>
+          <w:b/>
+          <w:bCs/>
+        </w:rPr>
+        <w:t xml:space="preserve">Show your R code </w:t>
+      </w:r>
+      <w:r>
+        <w:rPr>
+          <w:rFonts w:hint="eastAsia"/>
+          <w:b/>
+          <w:bCs/>
+        </w:rPr>
+        <w:t>and graph</w:t>
+      </w:r>
+      <w:r>
+        <w:rPr>
+          <w:rFonts w:hint="eastAsia"/>
+          <w:b/>
+          <w:bCs/>
+        </w:rPr>
+        <w:t>s</w:t>
+      </w:r>
+      <w:r>
+        <w:rPr>
+          <w:rFonts w:hint="eastAsia"/>
+          <w:b/>
+          <w:bCs/>
+        </w:rPr>
+        <w:t xml:space="preserve"> </w:t>
+      </w:r>
+      <w:r>
+        <w:rPr>
+          <w:rFonts w:hint="eastAsia"/>
+          <w:b/>
+          <w:bCs/>
+        </w:rPr>
+        <w:t>for this calculation.</w:t>
+      </w:r>
+    </w:p>
+    <w:p>
+      <w:pPr>
+        <w:pStyle w:val="ListParagraph"/>
+        <w:numPr>
+          <w:ilvl w:val="0"/>
+          <w:numId w:val="19"/>
+        </w:numPr>
+      </w:pPr>
+      <w:r>
+        <w:rPr>
+          <w:rFonts w:hint="eastAsia"/>
+        </w:rPr>
+        <w:t xml:space="preserve">Reproduce the graph below using </w:t>
+      </w:r>
+      <w:r>
+        <w:rPr>
+          <w:b/>
+          <w:bCs/>
+        </w:rPr>
+        <w:t>Boston</w:t>
+      </w:r>
+      <w:r>
+        <w:rPr>
+          <w:rFonts w:hint="eastAsia"/>
+          <w:b/>
+          <w:bCs/>
+        </w:rPr>
+        <w:t xml:space="preserve"> </w:t>
+      </w:r>
+      <w:r>
+        <w:rPr>
+          <w:rFonts w:hint="eastAsia"/>
+        </w:rPr>
+        <w:t>data in</w:t>
+      </w:r>
+      <w:r>
+        <w:rPr>
+          <w:rFonts w:hint="eastAsia"/>
+          <w:b/>
+          <w:bCs/>
+        </w:rPr>
+        <w:t xml:space="preserve"> MASS </w:t>
+      </w:r>
+      <w:r>
+        <w:rPr>
+          <w:rFonts w:hint="eastAsia"/>
+        </w:rPr>
+        <w:t>package</w:t>
+      </w:r>
+      <w:r>
+        <w:rPr>
+          <w:rFonts w:hint="eastAsia"/>
+          <w:b/>
+          <w:bCs/>
+        </w:rPr>
+        <w:t xml:space="preserve">. </w:t>
+      </w:r>
+      <w:r>
+        <w:rPr>
+          <w:rFonts w:hint="eastAsia"/>
+        </w:rPr>
+        <w:t xml:space="preserve">In </w:t>
+      </w:r>
+      <w:proofErr w:type="spellStart"/>
+      <w:r>
+        <w:rPr>
+          <w:rFonts w:hint="eastAsia"/>
+          <w:b/>
+          <w:bCs/>
+        </w:rPr>
+        <w:t>ggplot</w:t>
+      </w:r>
+      <w:proofErr w:type="spellEnd"/>
+      <w:r>
+        <w:rPr>
+          <w:rFonts w:hint="eastAsia"/>
+        </w:rPr>
+        <w:t xml:space="preserve"> function, set up parameters as:</w:t>
+      </w:r>
+      <w:r>
+        <w:rPr>
+          <w:rFonts w:hint="eastAsia"/>
+          <w:b/>
+          <w:bCs/>
+        </w:rPr>
+        <w:t xml:space="preserve"> </w:t>
+      </w:r>
+      <w:proofErr w:type="spellStart"/>
+      <w:proofErr w:type="gramStart"/>
+      <w:r>
+        <w:rPr>
+          <w:b/>
+          <w:bCs/>
+        </w:rPr>
+        <w:t>aes</w:t>
+      </w:r>
+      <w:proofErr w:type="spellEnd"/>
+      <w:r>
+        <w:rPr>
+          <w:b/>
+          <w:bCs/>
+        </w:rPr>
+        <w:t>(</w:t>
+      </w:r>
+      <w:proofErr w:type="gramEnd"/>
+      <w:r>
+        <w:rPr>
+          <w:b/>
+          <w:bCs/>
+        </w:rPr>
+        <w:t xml:space="preserve">x = rm, y = </w:t>
+      </w:r>
+      <w:proofErr w:type="spellStart"/>
+      <w:r>
+        <w:rPr>
+          <w:b/>
+          <w:bCs/>
+        </w:rPr>
+        <w:t>medv</w:t>
+      </w:r>
+      <w:proofErr w:type="spellEnd"/>
+      <w:r>
+        <w:rPr>
+          <w:b/>
+          <w:bCs/>
+        </w:rPr>
+        <w:t xml:space="preserve">, </w:t>
+      </w:r>
+      <w:proofErr w:type="spellStart"/>
+      <w:r>
+        <w:rPr>
+          <w:b/>
+          <w:bCs/>
+        </w:rPr>
+        <w:t>colour</w:t>
+      </w:r>
+      <w:proofErr w:type="spellEnd"/>
+      <w:r>
+        <w:rPr>
+          <w:b/>
+          <w:bCs/>
+        </w:rPr>
+        <w:t xml:space="preserve"> = </w:t>
+      </w:r>
+      <w:proofErr w:type="spellStart"/>
+      <w:r>
+        <w:rPr>
+          <w:b/>
+          <w:bCs/>
+        </w:rPr>
+        <w:t>indus</w:t>
+      </w:r>
+      <w:proofErr w:type="spellEnd"/>
+      <w:r>
+        <w:rPr>
+          <w:b/>
+          <w:bCs/>
+        </w:rPr>
+        <w:t>)</w:t>
+      </w:r>
+      <w:r>
+        <w:rPr>
+          <w:rFonts w:hint="eastAsia"/>
+          <w:b/>
+          <w:bCs/>
+        </w:rPr>
+        <w:t xml:space="preserve"> . </w:t>
+      </w:r>
+      <w:r>
+        <w:rPr>
+          <w:rFonts w:hint="eastAsia"/>
+        </w:rPr>
+        <w:t>(1pts)</w:t>
+      </w:r>
+    </w:p>
+    <w:p>
+      <w:pPr>
+        <w:jc w:val="center"/>
+        <w:rPr>
+          <w:b/>
+          <w:bCs/>
+        </w:rPr>
+      </w:pPr>
+      <w:r>
+        <w:rPr>
+          <w:noProof/>
+        </w:rPr>
+        <w:drawing>
+          <wp:inline distT="0" distB="0" distL="0" distR="0" wp14:anchorId="3C79DED4" wp14:editId="56F402B0">
+            <wp:extent cx="3167482" cy="2551921"/>
+            <wp:effectExtent l="0" t="0" r="0" b="1270"/>
+            <wp:docPr id="319791340" name="Picture 1" descr="A graph with blue dots&#10;&#10;Description automatically generated"/>
+            <wp:cNvGraphicFramePr>
+              <a:graphicFrameLocks xmlns:a="http://schemas.openxmlformats.org/drawingml/2006/main" noChangeAspect="1"/>
+            </wp:cNvGraphicFramePr>
+            <a:graphic xmlns:a="http://schemas.openxmlformats.org/drawingml/2006/main">
+              <a:graphicData uri="http://schemas.openxmlformats.org/drawingml/2006/picture">
+                <pic:pic xmlns:pic="http://schemas.openxmlformats.org/drawingml/2006/picture">
+                  <pic:nvPicPr>
+                    <pic:cNvPr id="319791340" name="Picture 1" descr="A graph with blue dots&#10;&#10;Description automatically generated"/>
+                    <pic:cNvPicPr/>
+                  </pic:nvPicPr>
+                  <pic:blipFill>
+                    <a:blip r:embed="rId9"/>
+                    <a:stretch>
+                      <a:fillRect/>
+                    </a:stretch>
+                  </pic:blipFill>
+                  <pic:spPr>
+                    <a:xfrm>
+                      <a:off x="0" y="0"/>
+                      <a:ext cx="3183918" cy="2565163"/>
+                    </a:xfrm>
+                    <a:prstGeom prst="rect">
+                      <a:avLst/>
+                    </a:prstGeom>
+                  </pic:spPr>
+                </pic:pic>
+              </a:graphicData>
+            </a:graphic>
+          </wp:inline>
+        </w:drawing>
+      </w:r>
+    </w:p>
+    <w:p>
+      <w:pPr>
+        <w:pStyle w:val="ListParagraph"/>
+        <w:numPr>
+          <w:ilvl w:val="0"/>
+          <w:numId w:val="25"/>
+        </w:numPr>
+      </w:pPr>
+      <w:r>
+        <w:rPr>
+          <w:rFonts w:hint="eastAsia"/>
+        </w:rPr>
+        <w:t xml:space="preserve">Explain the data distribution pattern based on </w:t>
+      </w:r>
+      <w:r>
+        <w:rPr>
+          <w:rFonts w:hint="eastAsia"/>
+          <w:b/>
+          <w:bCs/>
+        </w:rPr>
+        <w:t>Boston</w:t>
+      </w:r>
+      <w:r>
+        <w:rPr>
+          <w:rFonts w:hint="eastAsia"/>
+        </w:rPr>
+        <w:t xml:space="preserve"> data. </w:t>
+      </w:r>
+      <w:r>
+        <w:rPr>
+          <w:rFonts w:hint="eastAsia"/>
+        </w:rPr>
+        <w:t>(</w:t>
+      </w:r>
+      <w:r>
+        <w:rPr>
+          <w:rFonts w:hint="eastAsia"/>
+        </w:rPr>
+        <w:t>0.5</w:t>
+      </w:r>
+      <w:r>
+        <w:rPr>
+          <w:rFonts w:hint="eastAsia"/>
+        </w:rPr>
+        <w:t>pts)</w:t>
+      </w:r>
+    </w:p>
+    <w:p>
+      <w:pPr>
+        <w:ind w:left="360"/>
+      </w:pPr>
+    </w:p>
+    <w:p>
+      <w:pPr>
+        <w:pStyle w:val="ListParagraph"/>
+        <w:numPr>
+          <w:ilvl w:val="0"/>
+          <w:numId w:val="24"/>
+        </w:numPr>
+        <w:ind w:left="720"/>
+        <w:jc w:val="both"/>
+      </w:pPr>
+      <w:r>
+        <w:rPr>
+          <w:rFonts w:hint="eastAsia"/>
+        </w:rPr>
+        <w:t xml:space="preserve">Based on the scatterplot, </w:t>
+      </w:r>
+      <w:r>
+        <w:rPr>
+          <w:rFonts w:hint="eastAsia"/>
+        </w:rPr>
+        <w:t>a</w:t>
+      </w:r>
+      <w:r>
+        <w:t xml:space="preserve"> smoothing line is</w:t>
+      </w:r>
+      <w:r>
+        <w:rPr>
+          <w:rFonts w:hint="eastAsia"/>
+        </w:rPr>
+        <w:t xml:space="preserve"> </w:t>
+      </w:r>
+      <w:r>
+        <w:t>added to the plot using the</w:t>
+      </w:r>
+      <w:r>
+        <w:rPr>
+          <w:rFonts w:hint="eastAsia"/>
+        </w:rPr>
+        <w:t xml:space="preserve"> </w:t>
+      </w:r>
+      <w:proofErr w:type="spellStart"/>
+      <w:r>
+        <w:rPr>
+          <w:b/>
+          <w:bCs/>
+        </w:rPr>
+        <w:t>geom_</w:t>
+      </w:r>
+      <w:proofErr w:type="gramStart"/>
+      <w:r>
+        <w:rPr>
+          <w:b/>
+          <w:bCs/>
+        </w:rPr>
+        <w:t>smooth</w:t>
+      </w:r>
+      <w:proofErr w:type="spellEnd"/>
+      <w:r>
+        <w:rPr>
+          <w:b/>
+          <w:bCs/>
+        </w:rPr>
+        <w:t>(</w:t>
+      </w:r>
+      <w:proofErr w:type="gramEnd"/>
+      <w:r>
+        <w:rPr>
+          <w:b/>
+          <w:bCs/>
+        </w:rPr>
+        <w:t>)</w:t>
+      </w:r>
+      <w:r>
+        <w:rPr>
+          <w:rFonts w:hint="eastAsia"/>
+        </w:rPr>
+        <w:t xml:space="preserve"> </w:t>
+      </w:r>
+      <w:r>
+        <w:t xml:space="preserve"> function</w:t>
+      </w:r>
+      <w:r>
+        <w:rPr>
+          <w:rFonts w:hint="eastAsia"/>
+        </w:rPr>
+        <w:t xml:space="preserve">. </w:t>
+      </w:r>
+      <w:r>
+        <w:rPr>
+          <w:rFonts w:hint="eastAsia"/>
+        </w:rPr>
+        <w:t>Your task is to r</w:t>
+      </w:r>
+      <w:r>
+        <w:rPr>
+          <w:rFonts w:hint="eastAsia"/>
+        </w:rPr>
+        <w:t>eproduce</w:t>
+      </w:r>
+      <w:r>
+        <w:rPr>
+          <w:rFonts w:hint="eastAsia"/>
+        </w:rPr>
+        <w:t xml:space="preserve"> the </w:t>
+      </w:r>
+      <w:r>
+        <w:rPr>
+          <w:rFonts w:hint="eastAsia"/>
+        </w:rPr>
+        <w:t xml:space="preserve">below graph using Boston data in </w:t>
+      </w:r>
+      <w:r>
+        <w:rPr>
+          <w:rFonts w:hint="eastAsia"/>
+          <w:b/>
+          <w:bCs/>
+        </w:rPr>
+        <w:t>MASS</w:t>
+      </w:r>
+      <w:r>
+        <w:rPr>
+          <w:rFonts w:hint="eastAsia"/>
+        </w:rPr>
+        <w:t xml:space="preserve"> package. Before you produce the graph, convert the </w:t>
+      </w:r>
+      <w:proofErr w:type="spellStart"/>
+      <w:r>
+        <w:rPr>
+          <w:rFonts w:hint="eastAsia"/>
+          <w:b/>
+          <w:bCs/>
+        </w:rPr>
+        <w:t>chas</w:t>
+      </w:r>
+      <w:proofErr w:type="spellEnd"/>
+      <w:r>
+        <w:rPr>
+          <w:rFonts w:hint="eastAsia"/>
+        </w:rPr>
+        <w:t xml:space="preserve"> variable in </w:t>
+      </w:r>
+      <w:r>
+        <w:rPr>
+          <w:rFonts w:hint="eastAsia"/>
+          <w:b/>
+          <w:bCs/>
+        </w:rPr>
+        <w:t>Boston</w:t>
+      </w:r>
+      <w:r>
+        <w:rPr>
+          <w:rFonts w:hint="eastAsia"/>
+        </w:rPr>
+        <w:t xml:space="preserve"> data to factor:</w:t>
+      </w:r>
+    </w:p>
+    <w:p>
+      <w:pPr>
+        <w:pStyle w:val="ListParagraph"/>
+        <w:jc w:val="both"/>
+        <w:rPr>
+          <w:b/>
+          <w:bCs/>
+        </w:rPr>
+      </w:pPr>
+      <w:proofErr w:type="spellStart"/>
+      <w:r>
+        <w:rPr>
+          <w:b/>
+          <w:bCs/>
+        </w:rPr>
+        <w:t>Boston$chas</w:t>
+      </w:r>
+      <w:proofErr w:type="spellEnd"/>
+      <w:r>
+        <w:rPr>
+          <w:b/>
+          <w:bCs/>
+        </w:rPr>
+        <w:t xml:space="preserve"> = </w:t>
+      </w:r>
+      <w:proofErr w:type="spellStart"/>
+      <w:proofErr w:type="gramStart"/>
+      <w:r>
+        <w:rPr>
+          <w:b/>
+          <w:bCs/>
+        </w:rPr>
+        <w:t>as.factor</w:t>
+      </w:r>
+      <w:proofErr w:type="spellEnd"/>
+      <w:proofErr w:type="gramEnd"/>
+      <w:r>
+        <w:rPr>
+          <w:b/>
+          <w:bCs/>
+        </w:rPr>
+        <w:t>(</w:t>
+      </w:r>
+      <w:proofErr w:type="spellStart"/>
+      <w:r>
+        <w:rPr>
+          <w:b/>
+          <w:bCs/>
+        </w:rPr>
+        <w:t>Boston$chas</w:t>
+      </w:r>
+      <w:proofErr w:type="spellEnd"/>
+      <w:r>
+        <w:rPr>
+          <w:b/>
+          <w:bCs/>
+        </w:rPr>
+        <w:t>)</w:t>
+      </w:r>
+      <w:r>
+        <w:rPr>
+          <w:rFonts w:hint="eastAsia"/>
+          <w:b/>
+          <w:bCs/>
+        </w:rPr>
+        <w:t>.</w:t>
+      </w:r>
+    </w:p>
+    <w:p>
+      <w:pPr>
+        <w:pStyle w:val="ListParagraph"/>
+        <w:jc w:val="both"/>
+      </w:pPr>
+      <w:r>
+        <w:rPr>
+          <w:rFonts w:hint="eastAsia"/>
+        </w:rPr>
+        <w:t xml:space="preserve">Set up the parameters in </w:t>
+      </w:r>
+      <w:proofErr w:type="spellStart"/>
+      <w:proofErr w:type="gramStart"/>
+      <w:r>
+        <w:rPr>
+          <w:rFonts w:hint="eastAsia"/>
+          <w:b/>
+          <w:bCs/>
+        </w:rPr>
+        <w:t>ggplot</w:t>
+      </w:r>
+      <w:proofErr w:type="spellEnd"/>
+      <w:r>
+        <w:rPr>
+          <w:rFonts w:hint="eastAsia"/>
+          <w:b/>
+          <w:bCs/>
+        </w:rPr>
+        <w:t>(</w:t>
+      </w:r>
+      <w:proofErr w:type="gramEnd"/>
+      <w:r>
+        <w:rPr>
+          <w:rFonts w:hint="eastAsia"/>
+          <w:b/>
+          <w:bCs/>
+        </w:rPr>
+        <w:t>)</w:t>
+      </w:r>
+      <w:r>
+        <w:rPr>
+          <w:rFonts w:hint="eastAsia"/>
+        </w:rPr>
+        <w:t xml:space="preserve"> function as</w:t>
+      </w:r>
+      <w:r>
+        <w:rPr>
+          <w:rFonts w:hint="eastAsia"/>
+        </w:rPr>
+        <w:t xml:space="preserve"> follows</w:t>
+      </w:r>
+      <w:r>
+        <w:rPr>
+          <w:rFonts w:hint="eastAsia"/>
+        </w:rPr>
+        <w:t xml:space="preserve">: </w:t>
+      </w:r>
+    </w:p>
+    <w:p>
+      <w:pPr>
+        <w:pStyle w:val="ListParagraph"/>
+        <w:jc w:val="both"/>
+      </w:pPr>
+      <w:proofErr w:type="spellStart"/>
+      <w:proofErr w:type="gramStart"/>
+      <w:r>
+        <w:rPr>
+          <w:b/>
+          <w:bCs/>
+        </w:rPr>
+        <w:t>aes</w:t>
+      </w:r>
+      <w:proofErr w:type="spellEnd"/>
+      <w:r>
+        <w:rPr>
+          <w:b/>
+          <w:bCs/>
+        </w:rPr>
+        <w:t>(</w:t>
+      </w:r>
+      <w:proofErr w:type="gramEnd"/>
+      <w:r>
+        <w:rPr>
+          <w:b/>
+          <w:bCs/>
+        </w:rPr>
+        <w:t xml:space="preserve">x = rm, y = </w:t>
+      </w:r>
+      <w:proofErr w:type="spellStart"/>
+      <w:r>
+        <w:rPr>
+          <w:b/>
+          <w:bCs/>
+        </w:rPr>
+        <w:t>medv</w:t>
+      </w:r>
+      <w:proofErr w:type="spellEnd"/>
+      <w:r>
+        <w:rPr>
+          <w:b/>
+          <w:bCs/>
+        </w:rPr>
+        <w:t xml:space="preserve">, </w:t>
+      </w:r>
+      <w:proofErr w:type="spellStart"/>
+      <w:r>
+        <w:rPr>
+          <w:b/>
+          <w:bCs/>
+        </w:rPr>
+        <w:t>colour</w:t>
+      </w:r>
+      <w:proofErr w:type="spellEnd"/>
+      <w:r>
+        <w:rPr>
+          <w:b/>
+          <w:bCs/>
+        </w:rPr>
+        <w:t xml:space="preserve"> = </w:t>
+      </w:r>
+      <w:proofErr w:type="spellStart"/>
+      <w:r>
+        <w:rPr>
+          <w:b/>
+          <w:bCs/>
+        </w:rPr>
+        <w:t>chas</w:t>
+      </w:r>
+      <w:proofErr w:type="spellEnd"/>
+      <w:r>
+        <w:rPr>
+          <w:b/>
+          <w:bCs/>
+        </w:rPr>
+        <w:t>)</w:t>
+      </w:r>
+      <w:r>
+        <w:rPr>
+          <w:rFonts w:hint="eastAsia"/>
+        </w:rPr>
+        <w:t xml:space="preserve">. </w:t>
+      </w:r>
+      <w:r>
+        <w:rPr>
+          <w:rFonts w:hint="eastAsia"/>
+        </w:rPr>
+        <w:t>(1.5 pts)</w:t>
+      </w:r>
+    </w:p>
+    <w:p>
+      <w:pPr>
+        <w:jc w:val="center"/>
+      </w:pPr>
+      <w:r>
+        <w:rPr>
+          <w:noProof/>
+        </w:rPr>
+        <w:lastRenderedPageBreak/>
+        <w:drawing>
+          <wp:inline distT="0" distB="0" distL="0" distR="0" wp14:anchorId="38CC06A2" wp14:editId="5B8C4D57">
+            <wp:extent cx="2896819" cy="2328596"/>
+            <wp:effectExtent l="0" t="0" r="0" b="0"/>
+            <wp:docPr id="339706282" name="Picture 1" descr="A graph with red and blue dots&#10;&#10;Description automatically generated"/>
+            <wp:cNvGraphicFramePr>
+              <a:graphicFrameLocks xmlns:a="http://schemas.openxmlformats.org/drawingml/2006/main" noChangeAspect="1"/>
+            </wp:cNvGraphicFramePr>
+            <a:graphic xmlns:a="http://schemas.openxmlformats.org/drawingml/2006/main">
+              <a:graphicData uri="http://schemas.openxmlformats.org/drawingml/2006/picture">
+                <pic:pic xmlns:pic="http://schemas.openxmlformats.org/drawingml/2006/picture">
+                  <pic:nvPicPr>
+                    <pic:cNvPr id="339706282" name="Picture 1" descr="A graph with red and blue dots&#10;&#10;Description automatically generated"/>
+                    <pic:cNvPicPr/>
+                  </pic:nvPicPr>
+                  <pic:blipFill>
+                    <a:blip r:embed="rId10"/>
+                    <a:stretch>
+                      <a:fillRect/>
+                    </a:stretch>
+                  </pic:blipFill>
+                  <pic:spPr>
+                    <a:xfrm>
+                      <a:off x="0" y="0"/>
+                      <a:ext cx="2910843" cy="2339869"/>
+                    </a:xfrm>
+                    <a:prstGeom prst="rect">
+                      <a:avLst/>
+                    </a:prstGeom>
+                  </pic:spPr>
+                </pic:pic>
+              </a:graphicData>
+            </a:graphic>
+          </wp:inline>
+        </w:drawing>
+      </w:r>
+    </w:p>
+    <w:p>
+      <w:pPr>
+        <w:pStyle w:val="Heading1"/>
+      </w:pPr>
+      <w:r>
+        <w:t xml:space="preserve">Task </w:t>
+      </w:r>
+      <w:r>
+        <w:rPr>
+          <w:rFonts w:hint="eastAsia"/>
+        </w:rPr>
+        <w:t>3</w:t>
+      </w:r>
+      <w:r>
+        <w:t xml:space="preserve">: Data Exploration </w:t>
+      </w:r>
+      <w:r>
+        <w:rPr>
+          <w:rFonts w:hint="eastAsia"/>
+        </w:rPr>
+        <w:t>(3pts)</w:t>
+      </w:r>
+    </w:p>
+    <w:p>
+      <w:pPr>
+        <w:jc w:val="both"/>
+        <w:rPr>
+          <w:b/>
+          <w:bCs/>
+        </w:rPr>
+      </w:pPr>
+      <w:r>
+        <w:t xml:space="preserve">The </w:t>
+      </w:r>
+      <w:proofErr w:type="spellStart"/>
+      <w:r>
+        <w:rPr>
+          <w:b/>
+          <w:bCs/>
+        </w:rPr>
+        <w:t>MplsDemo</w:t>
+      </w:r>
+      <w:proofErr w:type="spellEnd"/>
+      <w:r>
+        <w:t xml:space="preserve"> </w:t>
+      </w:r>
+      <w:r>
+        <w:t xml:space="preserve">Demographic </w:t>
+      </w:r>
+      <w:r>
+        <w:t xml:space="preserve">Data </w:t>
+      </w:r>
+      <w:r>
+        <w:t xml:space="preserve">2015 </w:t>
+      </w:r>
+      <w:r>
+        <w:t xml:space="preserve">in </w:t>
+      </w:r>
+      <w:proofErr w:type="spellStart"/>
+      <w:r>
+        <w:rPr>
+          <w:b/>
+          <w:bCs/>
+        </w:rPr>
+        <w:t>carData</w:t>
+      </w:r>
+      <w:proofErr w:type="spellEnd"/>
+      <w:r>
+        <w:t xml:space="preserve"> </w:t>
+      </w:r>
+      <w:r>
+        <w:t xml:space="preserve">package include the demographic data </w:t>
+      </w:r>
+      <w:r>
+        <w:t>from the 2015 American Community Survey</w:t>
+      </w:r>
+      <w:r>
+        <w:t xml:space="preserve">. </w:t>
+      </w:r>
+      <w:r>
+        <w:rPr>
+          <w:rFonts w:hint="eastAsia"/>
+          <w:b/>
+          <w:bCs/>
+        </w:rPr>
+        <w:t>Show your R code</w:t>
+      </w:r>
+      <w:r>
+        <w:rPr>
+          <w:rFonts w:hint="eastAsia"/>
+          <w:b/>
+          <w:bCs/>
+        </w:rPr>
+        <w:t xml:space="preserve"> </w:t>
+      </w:r>
+      <w:r>
+        <w:rPr>
+          <w:rFonts w:hint="eastAsia"/>
+          <w:b/>
+          <w:bCs/>
+        </w:rPr>
+        <w:t>for this calculation.</w:t>
+      </w:r>
+    </w:p>
+    <w:p>
+      <w:pPr>
+        <w:pStyle w:val="ListParagraph"/>
+        <w:numPr>
+          <w:ilvl w:val="0"/>
+          <w:numId w:val="18"/>
+        </w:numPr>
+        <w:jc w:val="both"/>
+      </w:pPr>
+      <w:r>
+        <w:t xml:space="preserve">Import the </w:t>
+      </w:r>
+      <w:proofErr w:type="spellStart"/>
+      <w:r>
+        <w:rPr>
+          <w:b/>
+          <w:bCs/>
+        </w:rPr>
+        <w:t>MplsDemo</w:t>
+      </w:r>
+      <w:proofErr w:type="spellEnd"/>
+      <w:r>
+        <w:t xml:space="preserve"> data use the function </w:t>
+      </w:r>
+      <w:proofErr w:type="gramStart"/>
+      <w:r>
+        <w:rPr>
+          <w:b/>
+          <w:bCs/>
+        </w:rPr>
+        <w:t>data(</w:t>
+      </w:r>
+      <w:proofErr w:type="gramEnd"/>
+      <w:r>
+        <w:rPr>
+          <w:b/>
+          <w:bCs/>
+        </w:rPr>
+        <w:t>).</w:t>
+      </w:r>
+      <w:r>
+        <w:rPr>
+          <w:rFonts w:hint="eastAsia"/>
+          <w:b/>
+          <w:bCs/>
+        </w:rPr>
+        <w:t xml:space="preserve"> </w:t>
+      </w:r>
+      <w:r>
+        <w:rPr>
+          <w:rFonts w:hint="eastAsia"/>
+        </w:rPr>
+        <w:t>(1 pts)</w:t>
+      </w:r>
+    </w:p>
+    <w:p>
+      <w:pPr>
+        <w:pStyle w:val="ListParagraph"/>
+        <w:numPr>
+          <w:ilvl w:val="0"/>
+          <w:numId w:val="18"/>
+        </w:numPr>
+        <w:jc w:val="both"/>
+      </w:pPr>
+      <w:r>
+        <w:t xml:space="preserve">Examine the histogram and pairwise relationships between variables using </w:t>
+      </w:r>
+      <w:proofErr w:type="spellStart"/>
+      <w:proofErr w:type="gramStart"/>
+      <w:r>
+        <w:rPr>
+          <w:b/>
+          <w:bCs/>
+        </w:rPr>
+        <w:t>scatterplotMatrix</w:t>
+      </w:r>
+      <w:proofErr w:type="spellEnd"/>
+      <w:r>
+        <w:rPr>
+          <w:b/>
+          <w:bCs/>
+        </w:rPr>
+        <w:t>(</w:t>
+      </w:r>
+      <w:proofErr w:type="gramEnd"/>
+      <w:r>
+        <w:rPr>
+          <w:b/>
+          <w:bCs/>
+        </w:rPr>
+        <w:t>).</w:t>
+      </w:r>
+      <w:r>
+        <w:t xml:space="preserve"> </w:t>
+      </w:r>
+      <w:r>
+        <w:t xml:space="preserve">Identify any </w:t>
+      </w:r>
+      <w:r>
+        <w:t>skewed pattern</w:t>
+      </w:r>
+      <w:r>
+        <w:t xml:space="preserve"> </w:t>
+      </w:r>
+      <w:r>
+        <w:t>visually and provide a description</w:t>
+      </w:r>
+      <w:r>
+        <w:t>.</w:t>
+      </w:r>
+      <w:r>
+        <w:rPr>
+          <w:rFonts w:hint="eastAsia"/>
+        </w:rPr>
+        <w:t xml:space="preserve"> Please use following variables: </w:t>
+      </w:r>
+      <w:r>
+        <w:rPr>
+          <w:rFonts w:hint="eastAsia"/>
+          <w:b/>
+          <w:bCs/>
+        </w:rPr>
+        <w:t>~</w:t>
+      </w:r>
+      <w:r>
+        <w:rPr>
+          <w:b/>
+          <w:bCs/>
+        </w:rPr>
+        <w:t xml:space="preserve">population + white + black + </w:t>
+      </w:r>
+      <w:proofErr w:type="spellStart"/>
+      <w:r>
+        <w:rPr>
+          <w:b/>
+          <w:bCs/>
+        </w:rPr>
+        <w:t>hhIncome</w:t>
+      </w:r>
+      <w:proofErr w:type="spellEnd"/>
+      <w:r>
+        <w:rPr>
+          <w:rFonts w:hint="eastAsia"/>
+        </w:rPr>
+        <w:t xml:space="preserve">. </w:t>
+      </w:r>
+      <w:r>
+        <w:rPr>
+          <w:rFonts w:hint="eastAsia"/>
+        </w:rPr>
+        <w:t xml:space="preserve"> </w:t>
+      </w:r>
+      <w:r>
+        <w:rPr>
+          <w:rFonts w:hint="eastAsia"/>
+        </w:rPr>
+        <w:t>(1 pts)</w:t>
+      </w:r>
+    </w:p>
+    <w:p>
+      <w:pPr>
+        <w:pStyle w:val="ListParagraph"/>
+        <w:numPr>
+          <w:ilvl w:val="0"/>
+          <w:numId w:val="18"/>
+        </w:numPr>
+      </w:pPr>
+      <w:r>
+        <w:t>E</w:t>
+      </w:r>
+      <w:r>
+        <w:t xml:space="preserve">valuate the skewness </w:t>
+      </w:r>
+      <w:r>
+        <w:t xml:space="preserve">of the variable identified as having a skewed pattern </w:t>
+      </w:r>
+      <w:r>
+        <w:t xml:space="preserve">using </w:t>
+      </w:r>
+      <w:r>
+        <w:rPr>
+          <w:rFonts w:ascii="Courier New" w:hAnsi="Courier New" w:cs="Courier New"/>
+          <w:b/>
+          <w:bCs/>
+        </w:rPr>
+        <w:t>e</w:t>
+      </w:r>
+      <w:proofErr w:type="gramStart"/>
+      <w:r>
+        <w:rPr>
+          <w:rFonts w:ascii="Courier New" w:hAnsi="Courier New" w:cs="Courier New"/>
+          <w:b/>
+          <w:bCs/>
+        </w:rPr>
+        <w:t>1071::</w:t>
+      </w:r>
+      <w:proofErr w:type="gramEnd"/>
+      <w:r>
+        <w:rPr>
+          <w:rFonts w:ascii="Courier New" w:hAnsi="Courier New" w:cs="Courier New"/>
+          <w:b/>
+          <w:bCs/>
+        </w:rPr>
+        <w:t>skewness( )</w:t>
+      </w:r>
+      <w:r>
+        <w:t xml:space="preserve">. </w:t>
+      </w:r>
+      <w:r>
+        <w:rPr>
+          <w:rFonts w:hint="eastAsia"/>
+        </w:rPr>
+        <w:t>(1 pts)</w:t>
+      </w:r>
+    </w:p>
+    <w:p>
+      <w:pPr>
+        <w:pStyle w:val="ListParagraph"/>
+      </w:pPr>
     </w:p>
     <w:p/>
     <w:sectPr>
@@ -728,6 +2101,95 @@
     </w:lvl>
   </w:abstractNum>
   <w:abstractNum w:abstractNumId="3" w15:restartNumberingAfterBreak="0">
+    <w:nsid w:val="142E51C1"/>
+    <w:multiLevelType w:val="hybridMultilevel"/>
+    <w:tmpl w:val="1F5EDAC4"/>
+    <w:lvl w:ilvl="0" w:tplc="12F20E38">
+      <w:start w:val="3"/>
+      <w:numFmt w:val="lowerLetter"/>
+      <w:lvlText w:val="%1)"/>
+      <w:lvlJc w:val="left"/>
+      <w:pPr>
+        <w:ind w:left="778" w:hanging="360"/>
+      </w:pPr>
+      <w:rPr>
+        <w:rFonts w:hint="default"/>
+      </w:rPr>
+    </w:lvl>
+    <w:lvl w:ilvl="1" w:tplc="04090019" w:tentative="1">
+      <w:start w:val="1"/>
+      <w:numFmt w:val="lowerLetter"/>
+      <w:lvlText w:val="%2."/>
+      <w:lvlJc w:val="left"/>
+      <w:pPr>
+        <w:ind w:left="1440" w:hanging="360"/>
+      </w:pPr>
+    </w:lvl>
+    <w:lvl w:ilvl="2" w:tplc="0409001B" w:tentative="1">
+      <w:start w:val="1"/>
+      <w:numFmt w:val="lowerRoman"/>
+      <w:lvlText w:val="%3."/>
+      <w:lvlJc w:val="right"/>
+      <w:pPr>
+        <w:ind w:left="2160" w:hanging="180"/>
+      </w:pPr>
+    </w:lvl>
+    <w:lvl w:ilvl="3" w:tplc="0409000F" w:tentative="1">
+      <w:start w:val="1"/>
+      <w:numFmt w:val="decimal"/>
+      <w:lvlText w:val="%4."/>
+      <w:lvlJc w:val="left"/>
+      <w:pPr>
+        <w:ind w:left="2880" w:hanging="360"/>
+      </w:pPr>
+    </w:lvl>
+    <w:lvl w:ilvl="4" w:tplc="04090019" w:tentative="1">
+      <w:start w:val="1"/>
+      <w:numFmt w:val="lowerLetter"/>
+      <w:lvlText w:val="%5."/>
+      <w:lvlJc w:val="left"/>
+      <w:pPr>
+        <w:ind w:left="3600" w:hanging="360"/>
+      </w:pPr>
+    </w:lvl>
+    <w:lvl w:ilvl="5" w:tplc="0409001B" w:tentative="1">
+      <w:start w:val="1"/>
+      <w:numFmt w:val="lowerRoman"/>
+      <w:lvlText w:val="%6."/>
+      <w:lvlJc w:val="right"/>
+      <w:pPr>
+        <w:ind w:left="4320" w:hanging="180"/>
+      </w:pPr>
+    </w:lvl>
+    <w:lvl w:ilvl="6" w:tplc="0409000F" w:tentative="1">
+      <w:start w:val="1"/>
+      <w:numFmt w:val="decimal"/>
+      <w:lvlText w:val="%7."/>
+      <w:lvlJc w:val="left"/>
+      <w:pPr>
+        <w:ind w:left="5040" w:hanging="360"/>
+      </w:pPr>
+    </w:lvl>
+    <w:lvl w:ilvl="7" w:tplc="04090019" w:tentative="1">
+      <w:start w:val="1"/>
+      <w:numFmt w:val="lowerLetter"/>
+      <w:lvlText w:val="%8."/>
+      <w:lvlJc w:val="left"/>
+      <w:pPr>
+        <w:ind w:left="5760" w:hanging="360"/>
+      </w:pPr>
+    </w:lvl>
+    <w:lvl w:ilvl="8" w:tplc="0409001B" w:tentative="1">
+      <w:start w:val="1"/>
+      <w:numFmt w:val="lowerRoman"/>
+      <w:lvlText w:val="%9."/>
+      <w:lvlJc w:val="right"/>
+      <w:pPr>
+        <w:ind w:left="6480" w:hanging="180"/>
+      </w:pPr>
+    </w:lvl>
+  </w:abstractNum>
+  <w:abstractNum w:abstractNumId="4" w15:restartNumberingAfterBreak="0">
     <w:nsid w:val="1BA37D6C"/>
     <w:multiLevelType w:val="multilevel"/>
     <w:tmpl w:val="F06E7116"/>
@@ -876,7 +2338,179 @@
       </w:rPr>
     </w:lvl>
   </w:abstractNum>
-  <w:abstractNum w:abstractNumId="4" w15:restartNumberingAfterBreak="0">
+  <w:abstractNum w:abstractNumId="5" w15:restartNumberingAfterBreak="0">
+    <w:nsid w:val="29D515CE"/>
+    <w:multiLevelType w:val="hybridMultilevel"/>
+    <w:tmpl w:val="7C38D116"/>
+    <w:lvl w:ilvl="0" w:tplc="04090017">
+      <w:start w:val="1"/>
+      <w:numFmt w:val="lowerLetter"/>
+      <w:lvlText w:val="%1)"/>
+      <w:lvlJc w:val="left"/>
+      <w:pPr>
+        <w:ind w:left="720" w:hanging="360"/>
+      </w:pPr>
+    </w:lvl>
+    <w:lvl w:ilvl="1" w:tplc="04090019" w:tentative="1">
+      <w:start w:val="1"/>
+      <w:numFmt w:val="lowerLetter"/>
+      <w:lvlText w:val="%2."/>
+      <w:lvlJc w:val="left"/>
+      <w:pPr>
+        <w:ind w:left="1440" w:hanging="360"/>
+      </w:pPr>
+    </w:lvl>
+    <w:lvl w:ilvl="2" w:tplc="0409001B" w:tentative="1">
+      <w:start w:val="1"/>
+      <w:numFmt w:val="lowerRoman"/>
+      <w:lvlText w:val="%3."/>
+      <w:lvlJc w:val="right"/>
+      <w:pPr>
+        <w:ind w:left="2160" w:hanging="180"/>
+      </w:pPr>
+    </w:lvl>
+    <w:lvl w:ilvl="3" w:tplc="0409000F" w:tentative="1">
+      <w:start w:val="1"/>
+      <w:numFmt w:val="decimal"/>
+      <w:lvlText w:val="%4."/>
+      <w:lvlJc w:val="left"/>
+      <w:pPr>
+        <w:ind w:left="2880" w:hanging="360"/>
+      </w:pPr>
+    </w:lvl>
+    <w:lvl w:ilvl="4" w:tplc="04090019" w:tentative="1">
+      <w:start w:val="1"/>
+      <w:numFmt w:val="lowerLetter"/>
+      <w:lvlText w:val="%5."/>
+      <w:lvlJc w:val="left"/>
+      <w:pPr>
+        <w:ind w:left="3600" w:hanging="360"/>
+      </w:pPr>
+    </w:lvl>
+    <w:lvl w:ilvl="5" w:tplc="0409001B" w:tentative="1">
+      <w:start w:val="1"/>
+      <w:numFmt w:val="lowerRoman"/>
+      <w:lvlText w:val="%6."/>
+      <w:lvlJc w:val="right"/>
+      <w:pPr>
+        <w:ind w:left="4320" w:hanging="180"/>
+      </w:pPr>
+    </w:lvl>
+    <w:lvl w:ilvl="6" w:tplc="0409000F" w:tentative="1">
+      <w:start w:val="1"/>
+      <w:numFmt w:val="decimal"/>
+      <w:lvlText w:val="%7."/>
+      <w:lvlJc w:val="left"/>
+      <w:pPr>
+        <w:ind w:left="5040" w:hanging="360"/>
+      </w:pPr>
+    </w:lvl>
+    <w:lvl w:ilvl="7" w:tplc="04090019" w:tentative="1">
+      <w:start w:val="1"/>
+      <w:numFmt w:val="lowerLetter"/>
+      <w:lvlText w:val="%8."/>
+      <w:lvlJc w:val="left"/>
+      <w:pPr>
+        <w:ind w:left="5760" w:hanging="360"/>
+      </w:pPr>
+    </w:lvl>
+    <w:lvl w:ilvl="8" w:tplc="0409001B" w:tentative="1">
+      <w:start w:val="1"/>
+      <w:numFmt w:val="lowerRoman"/>
+      <w:lvlText w:val="%9."/>
+      <w:lvlJc w:val="right"/>
+      <w:pPr>
+        <w:ind w:left="6480" w:hanging="180"/>
+      </w:pPr>
+    </w:lvl>
+  </w:abstractNum>
+  <w:abstractNum w:abstractNumId="6" w15:restartNumberingAfterBreak="0">
+    <w:nsid w:val="2B296E0A"/>
+    <w:multiLevelType w:val="hybridMultilevel"/>
+    <w:tmpl w:val="8B78E8B4"/>
+    <w:lvl w:ilvl="0" w:tplc="04090017">
+      <w:start w:val="1"/>
+      <w:numFmt w:val="lowerLetter"/>
+      <w:lvlText w:val="%1)"/>
+      <w:lvlJc w:val="left"/>
+      <w:pPr>
+        <w:ind w:left="720" w:hanging="360"/>
+      </w:pPr>
+    </w:lvl>
+    <w:lvl w:ilvl="1" w:tplc="04090019" w:tentative="1">
+      <w:start w:val="1"/>
+      <w:numFmt w:val="lowerLetter"/>
+      <w:lvlText w:val="%2."/>
+      <w:lvlJc w:val="left"/>
+      <w:pPr>
+        <w:ind w:left="1440" w:hanging="360"/>
+      </w:pPr>
+    </w:lvl>
+    <w:lvl w:ilvl="2" w:tplc="0409001B" w:tentative="1">
+      <w:start w:val="1"/>
+      <w:numFmt w:val="lowerRoman"/>
+      <w:lvlText w:val="%3."/>
+      <w:lvlJc w:val="right"/>
+      <w:pPr>
+        <w:ind w:left="2160" w:hanging="180"/>
+      </w:pPr>
+    </w:lvl>
+    <w:lvl w:ilvl="3" w:tplc="0409000F" w:tentative="1">
+      <w:start w:val="1"/>
+      <w:numFmt w:val="decimal"/>
+      <w:lvlText w:val="%4."/>
+      <w:lvlJc w:val="left"/>
+      <w:pPr>
+        <w:ind w:left="2880" w:hanging="360"/>
+      </w:pPr>
+    </w:lvl>
+    <w:lvl w:ilvl="4" w:tplc="04090019" w:tentative="1">
+      <w:start w:val="1"/>
+      <w:numFmt w:val="lowerLetter"/>
+      <w:lvlText w:val="%5."/>
+      <w:lvlJc w:val="left"/>
+      <w:pPr>
+        <w:ind w:left="3600" w:hanging="360"/>
+      </w:pPr>
+    </w:lvl>
+    <w:lvl w:ilvl="5" w:tplc="0409001B" w:tentative="1">
+      <w:start w:val="1"/>
+      <w:numFmt w:val="lowerRoman"/>
+      <w:lvlText w:val="%6."/>
+      <w:lvlJc w:val="right"/>
+      <w:pPr>
+        <w:ind w:left="4320" w:hanging="180"/>
+      </w:pPr>
+    </w:lvl>
+    <w:lvl w:ilvl="6" w:tplc="0409000F" w:tentative="1">
+      <w:start w:val="1"/>
+      <w:numFmt w:val="decimal"/>
+      <w:lvlText w:val="%7."/>
+      <w:lvlJc w:val="left"/>
+      <w:pPr>
+        <w:ind w:left="5040" w:hanging="360"/>
+      </w:pPr>
+    </w:lvl>
+    <w:lvl w:ilvl="7" w:tplc="04090019" w:tentative="1">
+      <w:start w:val="1"/>
+      <w:numFmt w:val="lowerLetter"/>
+      <w:lvlText w:val="%8."/>
+      <w:lvlJc w:val="left"/>
+      <w:pPr>
+        <w:ind w:left="5760" w:hanging="360"/>
+      </w:pPr>
+    </w:lvl>
+    <w:lvl w:ilvl="8" w:tplc="0409001B" w:tentative="1">
+      <w:start w:val="1"/>
+      <w:numFmt w:val="lowerRoman"/>
+      <w:lvlText w:val="%9."/>
+      <w:lvlJc w:val="right"/>
+      <w:pPr>
+        <w:ind w:left="6480" w:hanging="180"/>
+      </w:pPr>
+    </w:lvl>
+  </w:abstractNum>
+  <w:abstractNum w:abstractNumId="7" w15:restartNumberingAfterBreak="0">
     <w:nsid w:val="301C6358"/>
     <w:multiLevelType w:val="hybridMultilevel"/>
     <w:tmpl w:val="E38E7916"/>
@@ -962,7 +2596,7 @@
       </w:pPr>
     </w:lvl>
   </w:abstractNum>
-  <w:abstractNum w:abstractNumId="5" w15:restartNumberingAfterBreak="0">
+  <w:abstractNum w:abstractNumId="8" w15:restartNumberingAfterBreak="0">
     <w:nsid w:val="3B4459C4"/>
     <w:multiLevelType w:val="hybridMultilevel"/>
     <w:tmpl w:val="D8FA926E"/>
@@ -1051,7 +2685,93 @@
       </w:pPr>
     </w:lvl>
   </w:abstractNum>
-  <w:abstractNum w:abstractNumId="6" w15:restartNumberingAfterBreak="0">
+  <w:abstractNum w:abstractNumId="9" w15:restartNumberingAfterBreak="0">
+    <w:nsid w:val="3FB965B3"/>
+    <w:multiLevelType w:val="hybridMultilevel"/>
+    <w:tmpl w:val="155E0124"/>
+    <w:lvl w:ilvl="0" w:tplc="DF14812A">
+      <w:start w:val="1"/>
+      <w:numFmt w:val="lowerLetter"/>
+      <w:lvlText w:val="%1)"/>
+      <w:lvlJc w:val="left"/>
+      <w:pPr>
+        <w:ind w:left="720" w:hanging="360"/>
+      </w:pPr>
+    </w:lvl>
+    <w:lvl w:ilvl="1" w:tplc="04090019" w:tentative="1">
+      <w:start w:val="1"/>
+      <w:numFmt w:val="lowerLetter"/>
+      <w:lvlText w:val="%2."/>
+      <w:lvlJc w:val="left"/>
+      <w:pPr>
+        <w:ind w:left="1440" w:hanging="360"/>
+      </w:pPr>
+    </w:lvl>
+    <w:lvl w:ilvl="2" w:tplc="0409001B" w:tentative="1">
+      <w:start w:val="1"/>
+      <w:numFmt w:val="lowerRoman"/>
+      <w:lvlText w:val="%3."/>
+      <w:lvlJc w:val="right"/>
+      <w:pPr>
+        <w:ind w:left="2160" w:hanging="180"/>
+      </w:pPr>
+    </w:lvl>
+    <w:lvl w:ilvl="3" w:tplc="0409000F" w:tentative="1">
+      <w:start w:val="1"/>
+      <w:numFmt w:val="decimal"/>
+      <w:lvlText w:val="%4."/>
+      <w:lvlJc w:val="left"/>
+      <w:pPr>
+        <w:ind w:left="2880" w:hanging="360"/>
+      </w:pPr>
+    </w:lvl>
+    <w:lvl w:ilvl="4" w:tplc="04090019" w:tentative="1">
+      <w:start w:val="1"/>
+      <w:numFmt w:val="lowerLetter"/>
+      <w:lvlText w:val="%5."/>
+      <w:lvlJc w:val="left"/>
+      <w:pPr>
+        <w:ind w:left="3600" w:hanging="360"/>
+      </w:pPr>
+    </w:lvl>
+    <w:lvl w:ilvl="5" w:tplc="0409001B" w:tentative="1">
+      <w:start w:val="1"/>
+      <w:numFmt w:val="lowerRoman"/>
+      <w:lvlText w:val="%6."/>
+      <w:lvlJc w:val="right"/>
+      <w:pPr>
+        <w:ind w:left="4320" w:hanging="180"/>
+      </w:pPr>
+    </w:lvl>
+    <w:lvl w:ilvl="6" w:tplc="0409000F" w:tentative="1">
+      <w:start w:val="1"/>
+      <w:numFmt w:val="decimal"/>
+      <w:lvlText w:val="%7."/>
+      <w:lvlJc w:val="left"/>
+      <w:pPr>
+        <w:ind w:left="5040" w:hanging="360"/>
+      </w:pPr>
+    </w:lvl>
+    <w:lvl w:ilvl="7" w:tplc="04090019" w:tentative="1">
+      <w:start w:val="1"/>
+      <w:numFmt w:val="lowerLetter"/>
+      <w:lvlText w:val="%8."/>
+      <w:lvlJc w:val="left"/>
+      <w:pPr>
+        <w:ind w:left="5760" w:hanging="360"/>
+      </w:pPr>
+    </w:lvl>
+    <w:lvl w:ilvl="8" w:tplc="0409001B" w:tentative="1">
+      <w:start w:val="1"/>
+      <w:numFmt w:val="lowerRoman"/>
+      <w:lvlText w:val="%9."/>
+      <w:lvlJc w:val="right"/>
+      <w:pPr>
+        <w:ind w:left="6480" w:hanging="180"/>
+      </w:pPr>
+    </w:lvl>
+  </w:abstractNum>
+  <w:abstractNum w:abstractNumId="10" w15:restartNumberingAfterBreak="0">
     <w:nsid w:val="4D8E1510"/>
     <w:multiLevelType w:val="multilevel"/>
     <w:tmpl w:val="181AE36E"/>
@@ -1164,7 +2884,7 @@
       </w:pPr>
     </w:lvl>
   </w:abstractNum>
-  <w:abstractNum w:abstractNumId="7" w15:restartNumberingAfterBreak="0">
+  <w:abstractNum w:abstractNumId="11" w15:restartNumberingAfterBreak="0">
     <w:nsid w:val="52512F49"/>
     <w:multiLevelType w:val="multilevel"/>
     <w:tmpl w:val="5EB01004"/>
@@ -1313,7 +3033,7 @@
       </w:rPr>
     </w:lvl>
   </w:abstractNum>
-  <w:abstractNum w:abstractNumId="8" w15:restartNumberingAfterBreak="0">
+  <w:abstractNum w:abstractNumId="12" w15:restartNumberingAfterBreak="0">
     <w:nsid w:val="5BA51A10"/>
     <w:multiLevelType w:val="hybridMultilevel"/>
     <w:tmpl w:val="0D20F436"/>
@@ -1426,7 +3146,185 @@
       </w:rPr>
     </w:lvl>
   </w:abstractNum>
-  <w:abstractNum w:abstractNumId="9" w15:restartNumberingAfterBreak="0">
+  <w:abstractNum w:abstractNumId="13" w15:restartNumberingAfterBreak="0">
+    <w:nsid w:val="5EE8363F"/>
+    <w:multiLevelType w:val="hybridMultilevel"/>
+    <w:tmpl w:val="235A8AE8"/>
+    <w:lvl w:ilvl="0" w:tplc="8C6A4AA4">
+      <w:start w:val="2"/>
+      <w:numFmt w:val="lowerLetter"/>
+      <w:lvlText w:val="%1)"/>
+      <w:lvlJc w:val="left"/>
+      <w:pPr>
+        <w:ind w:left="720" w:hanging="360"/>
+      </w:pPr>
+      <w:rPr>
+        <w:rFonts w:hint="default"/>
+      </w:rPr>
+    </w:lvl>
+    <w:lvl w:ilvl="1" w:tplc="FFFFFFFF" w:tentative="1">
+      <w:start w:val="1"/>
+      <w:numFmt w:val="lowerLetter"/>
+      <w:lvlText w:val="%2."/>
+      <w:lvlJc w:val="left"/>
+      <w:pPr>
+        <w:ind w:left="1440" w:hanging="360"/>
+      </w:pPr>
+    </w:lvl>
+    <w:lvl w:ilvl="2" w:tplc="FFFFFFFF" w:tentative="1">
+      <w:start w:val="1"/>
+      <w:numFmt w:val="lowerRoman"/>
+      <w:lvlText w:val="%3."/>
+      <w:lvlJc w:val="right"/>
+      <w:pPr>
+        <w:ind w:left="2160" w:hanging="180"/>
+      </w:pPr>
+    </w:lvl>
+    <w:lvl w:ilvl="3" w:tplc="FFFFFFFF" w:tentative="1">
+      <w:start w:val="1"/>
+      <w:numFmt w:val="decimal"/>
+      <w:lvlText w:val="%4."/>
+      <w:lvlJc w:val="left"/>
+      <w:pPr>
+        <w:ind w:left="2880" w:hanging="360"/>
+      </w:pPr>
+    </w:lvl>
+    <w:lvl w:ilvl="4" w:tplc="FFFFFFFF" w:tentative="1">
+      <w:start w:val="1"/>
+      <w:numFmt w:val="lowerLetter"/>
+      <w:lvlText w:val="%5."/>
+      <w:lvlJc w:val="left"/>
+      <w:pPr>
+        <w:ind w:left="3600" w:hanging="360"/>
+      </w:pPr>
+    </w:lvl>
+    <w:lvl w:ilvl="5" w:tplc="FFFFFFFF" w:tentative="1">
+      <w:start w:val="1"/>
+      <w:numFmt w:val="lowerRoman"/>
+      <w:lvlText w:val="%6."/>
+      <w:lvlJc w:val="right"/>
+      <w:pPr>
+        <w:ind w:left="4320" w:hanging="180"/>
+      </w:pPr>
+    </w:lvl>
+    <w:lvl w:ilvl="6" w:tplc="FFFFFFFF" w:tentative="1">
+      <w:start w:val="1"/>
+      <w:numFmt w:val="decimal"/>
+      <w:lvlText w:val="%7."/>
+      <w:lvlJc w:val="left"/>
+      <w:pPr>
+        <w:ind w:left="5040" w:hanging="360"/>
+      </w:pPr>
+    </w:lvl>
+    <w:lvl w:ilvl="7" w:tplc="FFFFFFFF" w:tentative="1">
+      <w:start w:val="1"/>
+      <w:numFmt w:val="lowerLetter"/>
+      <w:lvlText w:val="%8."/>
+      <w:lvlJc w:val="left"/>
+      <w:pPr>
+        <w:ind w:left="5760" w:hanging="360"/>
+      </w:pPr>
+    </w:lvl>
+    <w:lvl w:ilvl="8" w:tplc="FFFFFFFF" w:tentative="1">
+      <w:start w:val="1"/>
+      <w:numFmt w:val="lowerRoman"/>
+      <w:lvlText w:val="%9."/>
+      <w:lvlJc w:val="right"/>
+      <w:pPr>
+        <w:ind w:left="6480" w:hanging="180"/>
+      </w:pPr>
+    </w:lvl>
+  </w:abstractNum>
+  <w:abstractNum w:abstractNumId="14" w15:restartNumberingAfterBreak="0">
+    <w:nsid w:val="5FD116E3"/>
+    <w:multiLevelType w:val="hybridMultilevel"/>
+    <w:tmpl w:val="8952A1E4"/>
+    <w:lvl w:ilvl="0" w:tplc="705271F2">
+      <w:start w:val="3"/>
+      <w:numFmt w:val="lowerLetter"/>
+      <w:lvlText w:val="%1)"/>
+      <w:lvlJc w:val="left"/>
+      <w:pPr>
+        <w:ind w:left="778" w:hanging="360"/>
+      </w:pPr>
+      <w:rPr>
+        <w:rFonts w:hint="default"/>
+      </w:rPr>
+    </w:lvl>
+    <w:lvl w:ilvl="1" w:tplc="04090019" w:tentative="1">
+      <w:start w:val="1"/>
+      <w:numFmt w:val="lowerLetter"/>
+      <w:lvlText w:val="%2."/>
+      <w:lvlJc w:val="left"/>
+      <w:pPr>
+        <w:ind w:left="1440" w:hanging="360"/>
+      </w:pPr>
+    </w:lvl>
+    <w:lvl w:ilvl="2" w:tplc="0409001B" w:tentative="1">
+      <w:start w:val="1"/>
+      <w:numFmt w:val="lowerRoman"/>
+      <w:lvlText w:val="%3."/>
+      <w:lvlJc w:val="right"/>
+      <w:pPr>
+        <w:ind w:left="2160" w:hanging="180"/>
+      </w:pPr>
+    </w:lvl>
+    <w:lvl w:ilvl="3" w:tplc="0409000F" w:tentative="1">
+      <w:start w:val="1"/>
+      <w:numFmt w:val="decimal"/>
+      <w:lvlText w:val="%4."/>
+      <w:lvlJc w:val="left"/>
+      <w:pPr>
+        <w:ind w:left="2880" w:hanging="360"/>
+      </w:pPr>
+    </w:lvl>
+    <w:lvl w:ilvl="4" w:tplc="04090019" w:tentative="1">
+      <w:start w:val="1"/>
+      <w:numFmt w:val="lowerLetter"/>
+      <w:lvlText w:val="%5."/>
+      <w:lvlJc w:val="left"/>
+      <w:pPr>
+        <w:ind w:left="3600" w:hanging="360"/>
+      </w:pPr>
+    </w:lvl>
+    <w:lvl w:ilvl="5" w:tplc="0409001B" w:tentative="1">
+      <w:start w:val="1"/>
+      <w:numFmt w:val="lowerRoman"/>
+      <w:lvlText w:val="%6."/>
+      <w:lvlJc w:val="right"/>
+      <w:pPr>
+        <w:ind w:left="4320" w:hanging="180"/>
+      </w:pPr>
+    </w:lvl>
+    <w:lvl w:ilvl="6" w:tplc="0409000F" w:tentative="1">
+      <w:start w:val="1"/>
+      <w:numFmt w:val="decimal"/>
+      <w:lvlText w:val="%7."/>
+      <w:lvlJc w:val="left"/>
+      <w:pPr>
+        <w:ind w:left="5040" w:hanging="360"/>
+      </w:pPr>
+    </w:lvl>
+    <w:lvl w:ilvl="7" w:tplc="04090019" w:tentative="1">
+      <w:start w:val="1"/>
+      <w:numFmt w:val="lowerLetter"/>
+      <w:lvlText w:val="%8."/>
+      <w:lvlJc w:val="left"/>
+      <w:pPr>
+        <w:ind w:left="5760" w:hanging="360"/>
+      </w:pPr>
+    </w:lvl>
+    <w:lvl w:ilvl="8" w:tplc="0409001B" w:tentative="1">
+      <w:start w:val="1"/>
+      <w:numFmt w:val="lowerRoman"/>
+      <w:lvlText w:val="%9."/>
+      <w:lvlJc w:val="right"/>
+      <w:pPr>
+        <w:ind w:left="6480" w:hanging="180"/>
+      </w:pPr>
+    </w:lvl>
+  </w:abstractNum>
+  <w:abstractNum w:abstractNumId="15" w15:restartNumberingAfterBreak="0">
     <w:nsid w:val="60FC6F19"/>
     <w:multiLevelType w:val="hybridMultilevel"/>
     <w:tmpl w:val="FE4070DA"/>
@@ -1512,7 +3410,7 @@
       </w:pPr>
     </w:lvl>
   </w:abstractNum>
-  <w:abstractNum w:abstractNumId="10" w15:restartNumberingAfterBreak="0">
+  <w:abstractNum w:abstractNumId="16" w15:restartNumberingAfterBreak="0">
     <w:nsid w:val="652B7252"/>
     <w:multiLevelType w:val="multilevel"/>
     <w:tmpl w:val="441EC414"/>
@@ -1625,7 +3523,7 @@
       </w:pPr>
     </w:lvl>
   </w:abstractNum>
-  <w:abstractNum w:abstractNumId="11" w15:restartNumberingAfterBreak="0">
+  <w:abstractNum w:abstractNumId="17" w15:restartNumberingAfterBreak="0">
     <w:nsid w:val="66116370"/>
     <w:multiLevelType w:val="hybridMultilevel"/>
     <w:tmpl w:val="0804D2E6"/>
@@ -1711,7 +3609,7 @@
       </w:pPr>
     </w:lvl>
   </w:abstractNum>
-  <w:abstractNum w:abstractNumId="12" w15:restartNumberingAfterBreak="0">
+  <w:abstractNum w:abstractNumId="18" w15:restartNumberingAfterBreak="0">
     <w:nsid w:val="667863C8"/>
     <w:multiLevelType w:val="hybridMultilevel"/>
     <w:tmpl w:val="8F785318"/>
@@ -1797,7 +3695,7 @@
       </w:pPr>
     </w:lvl>
   </w:abstractNum>
-  <w:abstractNum w:abstractNumId="13" w15:restartNumberingAfterBreak="0">
+  <w:abstractNum w:abstractNumId="19" w15:restartNumberingAfterBreak="0">
     <w:nsid w:val="6DBF147C"/>
     <w:multiLevelType w:val="hybridMultilevel"/>
     <w:tmpl w:val="05EA5EBA"/>
@@ -1883,7 +3781,93 @@
       </w:pPr>
     </w:lvl>
   </w:abstractNum>
-  <w:abstractNum w:abstractNumId="14" w15:restartNumberingAfterBreak="0">
+  <w:abstractNum w:abstractNumId="20" w15:restartNumberingAfterBreak="0">
+    <w:nsid w:val="73AB3C79"/>
+    <w:multiLevelType w:val="hybridMultilevel"/>
+    <w:tmpl w:val="4680298A"/>
+    <w:lvl w:ilvl="0" w:tplc="04090017">
+      <w:start w:val="1"/>
+      <w:numFmt w:val="lowerLetter"/>
+      <w:lvlText w:val="%1)"/>
+      <w:lvlJc w:val="left"/>
+      <w:pPr>
+        <w:ind w:left="720" w:hanging="360"/>
+      </w:pPr>
+    </w:lvl>
+    <w:lvl w:ilvl="1" w:tplc="04090019" w:tentative="1">
+      <w:start w:val="1"/>
+      <w:numFmt w:val="lowerLetter"/>
+      <w:lvlText w:val="%2."/>
+      <w:lvlJc w:val="left"/>
+      <w:pPr>
+        <w:ind w:left="1440" w:hanging="360"/>
+      </w:pPr>
+    </w:lvl>
+    <w:lvl w:ilvl="2" w:tplc="0409001B" w:tentative="1">
+      <w:start w:val="1"/>
+      <w:numFmt w:val="lowerRoman"/>
+      <w:lvlText w:val="%3."/>
+      <w:lvlJc w:val="right"/>
+      <w:pPr>
+        <w:ind w:left="2160" w:hanging="180"/>
+      </w:pPr>
+    </w:lvl>
+    <w:lvl w:ilvl="3" w:tplc="0409000F" w:tentative="1">
+      <w:start w:val="1"/>
+      <w:numFmt w:val="decimal"/>
+      <w:lvlText w:val="%4."/>
+      <w:lvlJc w:val="left"/>
+      <w:pPr>
+        <w:ind w:left="2880" w:hanging="360"/>
+      </w:pPr>
+    </w:lvl>
+    <w:lvl w:ilvl="4" w:tplc="04090019" w:tentative="1">
+      <w:start w:val="1"/>
+      <w:numFmt w:val="lowerLetter"/>
+      <w:lvlText w:val="%5."/>
+      <w:lvlJc w:val="left"/>
+      <w:pPr>
+        <w:ind w:left="3600" w:hanging="360"/>
+      </w:pPr>
+    </w:lvl>
+    <w:lvl w:ilvl="5" w:tplc="0409001B" w:tentative="1">
+      <w:start w:val="1"/>
+      <w:numFmt w:val="lowerRoman"/>
+      <w:lvlText w:val="%6."/>
+      <w:lvlJc w:val="right"/>
+      <w:pPr>
+        <w:ind w:left="4320" w:hanging="180"/>
+      </w:pPr>
+    </w:lvl>
+    <w:lvl w:ilvl="6" w:tplc="0409000F" w:tentative="1">
+      <w:start w:val="1"/>
+      <w:numFmt w:val="decimal"/>
+      <w:lvlText w:val="%7."/>
+      <w:lvlJc w:val="left"/>
+      <w:pPr>
+        <w:ind w:left="5040" w:hanging="360"/>
+      </w:pPr>
+    </w:lvl>
+    <w:lvl w:ilvl="7" w:tplc="04090019" w:tentative="1">
+      <w:start w:val="1"/>
+      <w:numFmt w:val="lowerLetter"/>
+      <w:lvlText w:val="%8."/>
+      <w:lvlJc w:val="left"/>
+      <w:pPr>
+        <w:ind w:left="5760" w:hanging="360"/>
+      </w:pPr>
+    </w:lvl>
+    <w:lvl w:ilvl="8" w:tplc="0409001B" w:tentative="1">
+      <w:start w:val="1"/>
+      <w:numFmt w:val="lowerRoman"/>
+      <w:lvlText w:val="%9."/>
+      <w:lvlJc w:val="right"/>
+      <w:pPr>
+        <w:ind w:left="6480" w:hanging="180"/>
+      </w:pPr>
+    </w:lvl>
+  </w:abstractNum>
+  <w:abstractNum w:abstractNumId="21" w15:restartNumberingAfterBreak="0">
     <w:nsid w:val="744B43C2"/>
     <w:multiLevelType w:val="hybridMultilevel"/>
     <w:tmpl w:val="69BE3A22"/>
@@ -1969,7 +3953,7 @@
       </w:pPr>
     </w:lvl>
   </w:abstractNum>
-  <w:abstractNum w:abstractNumId="15" w15:restartNumberingAfterBreak="0">
+  <w:abstractNum w:abstractNumId="22" w15:restartNumberingAfterBreak="0">
     <w:nsid w:val="7A695EDC"/>
     <w:multiLevelType w:val="multilevel"/>
     <w:tmpl w:val="6CAECEC0"/>
@@ -2082,7 +4066,7 @@
       </w:pPr>
     </w:lvl>
   </w:abstractNum>
-  <w:abstractNum w:abstractNumId="16" w15:restartNumberingAfterBreak="0">
+  <w:abstractNum w:abstractNumId="23" w15:restartNumberingAfterBreak="0">
     <w:nsid w:val="7E8D295A"/>
     <w:multiLevelType w:val="multilevel"/>
     <w:tmpl w:val="6CAECEC0"/>
@@ -2195,56 +4179,166 @@
       </w:pPr>
     </w:lvl>
   </w:abstractNum>
+  <w:abstractNum w:abstractNumId="24" w15:restartNumberingAfterBreak="0">
+    <w:nsid w:val="7F320027"/>
+    <w:multiLevelType w:val="hybridMultilevel"/>
+    <w:tmpl w:val="F0F21C6E"/>
+    <w:lvl w:ilvl="0" w:tplc="04090017">
+      <w:start w:val="1"/>
+      <w:numFmt w:val="lowerLetter"/>
+      <w:lvlText w:val="%1)"/>
+      <w:lvlJc w:val="left"/>
+      <w:pPr>
+        <w:ind w:left="720" w:hanging="360"/>
+      </w:pPr>
+    </w:lvl>
+    <w:lvl w:ilvl="1" w:tplc="04090019" w:tentative="1">
+      <w:start w:val="1"/>
+      <w:numFmt w:val="lowerLetter"/>
+      <w:lvlText w:val="%2."/>
+      <w:lvlJc w:val="left"/>
+      <w:pPr>
+        <w:ind w:left="1440" w:hanging="360"/>
+      </w:pPr>
+    </w:lvl>
+    <w:lvl w:ilvl="2" w:tplc="0409001B" w:tentative="1">
+      <w:start w:val="1"/>
+      <w:numFmt w:val="lowerRoman"/>
+      <w:lvlText w:val="%3."/>
+      <w:lvlJc w:val="right"/>
+      <w:pPr>
+        <w:ind w:left="2160" w:hanging="180"/>
+      </w:pPr>
+    </w:lvl>
+    <w:lvl w:ilvl="3" w:tplc="0409000F" w:tentative="1">
+      <w:start w:val="1"/>
+      <w:numFmt w:val="decimal"/>
+      <w:lvlText w:val="%4."/>
+      <w:lvlJc w:val="left"/>
+      <w:pPr>
+        <w:ind w:left="2880" w:hanging="360"/>
+      </w:pPr>
+    </w:lvl>
+    <w:lvl w:ilvl="4" w:tplc="04090019" w:tentative="1">
+      <w:start w:val="1"/>
+      <w:numFmt w:val="lowerLetter"/>
+      <w:lvlText w:val="%5."/>
+      <w:lvlJc w:val="left"/>
+      <w:pPr>
+        <w:ind w:left="3600" w:hanging="360"/>
+      </w:pPr>
+    </w:lvl>
+    <w:lvl w:ilvl="5" w:tplc="0409001B" w:tentative="1">
+      <w:start w:val="1"/>
+      <w:numFmt w:val="lowerRoman"/>
+      <w:lvlText w:val="%6."/>
+      <w:lvlJc w:val="right"/>
+      <w:pPr>
+        <w:ind w:left="4320" w:hanging="180"/>
+      </w:pPr>
+    </w:lvl>
+    <w:lvl w:ilvl="6" w:tplc="0409000F" w:tentative="1">
+      <w:start w:val="1"/>
+      <w:numFmt w:val="decimal"/>
+      <w:lvlText w:val="%7."/>
+      <w:lvlJc w:val="left"/>
+      <w:pPr>
+        <w:ind w:left="5040" w:hanging="360"/>
+      </w:pPr>
+    </w:lvl>
+    <w:lvl w:ilvl="7" w:tplc="04090019" w:tentative="1">
+      <w:start w:val="1"/>
+      <w:numFmt w:val="lowerLetter"/>
+      <w:lvlText w:val="%8."/>
+      <w:lvlJc w:val="left"/>
+      <w:pPr>
+        <w:ind w:left="5760" w:hanging="360"/>
+      </w:pPr>
+    </w:lvl>
+    <w:lvl w:ilvl="8" w:tplc="0409001B" w:tentative="1">
+      <w:start w:val="1"/>
+      <w:numFmt w:val="lowerRoman"/>
+      <w:lvlText w:val="%9."/>
+      <w:lvlJc w:val="right"/>
+      <w:pPr>
+        <w:ind w:left="6480" w:hanging="180"/>
+      </w:pPr>
+    </w:lvl>
+  </w:abstractNum>
   <w:num w:numId="1" w16cid:durableId="1714574903">
-    <w:abstractNumId w:val="15"/>
+    <w:abstractNumId w:val="22"/>
   </w:num>
   <w:num w:numId="2" w16cid:durableId="1933582673">
-    <w:abstractNumId w:val="7"/>
+    <w:abstractNumId w:val="11"/>
   </w:num>
   <w:num w:numId="3" w16cid:durableId="1510756954">
-    <w:abstractNumId w:val="3"/>
+    <w:abstractNumId w:val="4"/>
   </w:num>
   <w:num w:numId="4" w16cid:durableId="929970556">
     <w:abstractNumId w:val="2"/>
   </w:num>
   <w:num w:numId="5" w16cid:durableId="2063406100">
-    <w:abstractNumId w:val="5"/>
+    <w:abstractNumId w:val="8"/>
   </w:num>
   <w:num w:numId="6" w16cid:durableId="1658651557">
+    <w:abstractNumId w:val="23"/>
+  </w:num>
+  <w:num w:numId="7" w16cid:durableId="1670623">
     <w:abstractNumId w:val="16"/>
   </w:num>
-  <w:num w:numId="7" w16cid:durableId="1670623">
-    <w:abstractNumId w:val="10"/>
-  </w:num>
   <w:num w:numId="8" w16cid:durableId="1653606452">
-    <w:abstractNumId w:val="8"/>
+    <w:abstractNumId w:val="12"/>
   </w:num>
   <w:num w:numId="9" w16cid:durableId="789278703">
     <w:abstractNumId w:val="0"/>
   </w:num>
   <w:num w:numId="10" w16cid:durableId="1822649844">
-    <w:abstractNumId w:val="12"/>
+    <w:abstractNumId w:val="18"/>
   </w:num>
   <w:num w:numId="11" w16cid:durableId="274481451">
-    <w:abstractNumId w:val="9"/>
+    <w:abstractNumId w:val="15"/>
   </w:num>
   <w:num w:numId="12" w16cid:durableId="1352799520">
-    <w:abstractNumId w:val="4"/>
+    <w:abstractNumId w:val="7"/>
   </w:num>
   <w:num w:numId="13" w16cid:durableId="1657614711">
-    <w:abstractNumId w:val="13"/>
+    <w:abstractNumId w:val="19"/>
   </w:num>
   <w:num w:numId="14" w16cid:durableId="1583761715">
-    <w:abstractNumId w:val="11"/>
+    <w:abstractNumId w:val="17"/>
   </w:num>
   <w:num w:numId="15" w16cid:durableId="180244584">
-    <w:abstractNumId w:val="14"/>
+    <w:abstractNumId w:val="21"/>
   </w:num>
   <w:num w:numId="16" w16cid:durableId="1583447648">
     <w:abstractNumId w:val="1"/>
   </w:num>
   <w:num w:numId="17" w16cid:durableId="793404089">
+    <w:abstractNumId w:val="10"/>
+  </w:num>
+  <w:num w:numId="18" w16cid:durableId="2096627777">
+    <w:abstractNumId w:val="20"/>
+  </w:num>
+  <w:num w:numId="19" w16cid:durableId="455101656">
+    <w:abstractNumId w:val="9"/>
+  </w:num>
+  <w:num w:numId="20" w16cid:durableId="838041138">
     <w:abstractNumId w:val="6"/>
+  </w:num>
+  <w:num w:numId="21" w16cid:durableId="257570133">
+    <w:abstractNumId w:val="5"/>
+  </w:num>
+  <w:num w:numId="22" w16cid:durableId="1606233152">
+    <w:abstractNumId w:val="14"/>
+  </w:num>
+  <w:num w:numId="23" w16cid:durableId="1776555469">
+    <w:abstractNumId w:val="24"/>
+  </w:num>
+  <w:num w:numId="24" w16cid:durableId="2038699262">
+    <w:abstractNumId w:val="3"/>
+  </w:num>
+  <w:num w:numId="25" w16cid:durableId="1046029243">
+    <w:abstractNumId w:val="13"/>
   </w:num>
 </w:numbering>
 </file>
@@ -2678,7 +4772,6 @@
     <w:next w:val="Normal"/>
     <w:link w:val="Heading2Char"/>
     <w:uiPriority w:val="9"/>
-    <w:semiHidden/>
     <w:unhideWhenUsed/>
     <w:qFormat/>
     <w:rsid w:val="00E60986"/>
@@ -2851,6 +4944,7 @@
   <w:style w:type="character" w:default="1" w:styleId="DefaultParagraphFont">
     <w:name w:val="Default Paragraph Font"/>
     <w:uiPriority w:val="1"/>
+    <w:semiHidden/>
     <w:unhideWhenUsed/>
   </w:style>
   <w:style w:type="table" w:default="1" w:styleId="TableNormal">
@@ -2893,7 +4987,6 @@
     <w:basedOn w:val="DefaultParagraphFont"/>
     <w:link w:val="Heading2"/>
     <w:uiPriority w:val="9"/>
-    <w:semiHidden/>
     <w:rsid w:val="00E60986"/>
     <w:rPr>
       <w:rFonts w:asciiTheme="majorHAnsi" w:eastAsiaTheme="majorEastAsia" w:hAnsiTheme="majorHAnsi" w:cstheme="majorBidi"/>

</xml_diff>